<commit_message>
update dfd tong quat and thiet ke pm docx
</commit_message>
<xml_diff>
--- a/Minh/dfd/dfd-tongquat-inhoadon.docx
+++ b/Minh/dfd/dfd-tongquat-inhoadon.docx
@@ -7,6 +7,7 @@
         <w:tabs>
           <w:tab w:val="left" w:pos="631"/>
         </w:tabs>
+        <w:jc w:val="center"/>
         <w:rPr>
           <w:rFonts w:ascii="Times New Roman" w:hAnsi="Times New Roman" w:cs="Times New Roman"/>
           <w:lang w:val="vi-VN"/>
@@ -19,10 +20,10 @@
           <w:lang w:val="vi-VN"/>
         </w:rPr>
         <w:drawing>
-          <wp:inline distT="0" distB="0" distL="0" distR="0" wp14:anchorId="6ACDF6AF" wp14:editId="7AB7C704">
-            <wp:extent cx="3302000" cy="2349500"/>
+          <wp:inline distT="0" distB="0" distL="0" distR="0" wp14:anchorId="38BA5EB6" wp14:editId="78C66777">
+            <wp:extent cx="3048000" cy="2108200"/>
             <wp:effectExtent l="0" t="0" r="0" b="0"/>
-            <wp:docPr id="2" name="Picture 2" descr="Diagram&#10;&#10;Description automatically generated"/>
+            <wp:docPr id="6" name="Picture 6" descr="Diagram&#10;&#10;Description automatically generated"/>
             <wp:cNvGraphicFramePr>
               <a:graphicFrameLocks xmlns:a="http://schemas.openxmlformats.org/drawingml/2006/main" noChangeAspect="1"/>
             </wp:cNvGraphicFramePr>
@@ -30,7 +31,7 @@
               <a:graphicData uri="http://schemas.openxmlformats.org/drawingml/2006/picture">
                 <pic:pic xmlns:pic="http://schemas.openxmlformats.org/drawingml/2006/picture">
                   <pic:nvPicPr>
-                    <pic:cNvPr id="2" name="Picture 2" descr="Diagram&#10;&#10;Description automatically generated"/>
+                    <pic:cNvPr id="6" name="Picture 6" descr="Diagram&#10;&#10;Description automatically generated"/>
                     <pic:cNvPicPr/>
                   </pic:nvPicPr>
                   <pic:blipFill>
@@ -48,7 +49,7 @@
                   <pic:spPr>
                     <a:xfrm>
                       <a:off x="0" y="0"/>
-                      <a:ext cx="3302000" cy="2349500"/>
+                      <a:ext cx="3048000" cy="2108200"/>
                     </a:xfrm>
                     <a:prstGeom prst="rect">
                       <a:avLst/>
@@ -66,57 +67,79 @@
         <w:tabs>
           <w:tab w:val="left" w:pos="631"/>
         </w:tabs>
-        <w:rPr>
-          <w:rFonts w:ascii="Times New Roman" w:hAnsi="Times New Roman" w:cs="Times New Roman"/>
-          <w:lang w:val="vi-VN"/>
-        </w:rPr>
-      </w:pPr>
-    </w:p>
-    <w:p>
-      <w:pPr>
-        <w:tabs>
-          <w:tab w:val="left" w:pos="631"/>
-        </w:tabs>
-        <w:rPr>
-          <w:rFonts w:ascii="Times New Roman" w:hAnsi="Times New Roman" w:cs="Times New Roman"/>
-          <w:lang w:val="vi-VN"/>
-        </w:rPr>
-      </w:pPr>
-    </w:p>
-    <w:p>
-      <w:pPr>
-        <w:tabs>
-          <w:tab w:val="left" w:pos="631"/>
-        </w:tabs>
-        <w:rPr>
-          <w:rFonts w:ascii="Times New Roman" w:hAnsi="Times New Roman" w:cs="Times New Roman"/>
-          <w:lang w:val="vi-VN"/>
-        </w:rPr>
-      </w:pPr>
-      <w:r>
-        <w:rPr>
-          <w:rFonts w:ascii="Times New Roman" w:hAnsi="Times New Roman" w:cs="Times New Roman"/>
-          <w:lang w:val="vi-VN"/>
-        </w:rPr>
-        <w:t>Sơ đồ tổng quát cho yêu cầu In hoá đơn</w:t>
-      </w:r>
-    </w:p>
-    <w:p>
-      <w:pPr>
-        <w:tabs>
-          <w:tab w:val="left" w:pos="631"/>
-        </w:tabs>
-        <w:rPr>
-          <w:rFonts w:ascii="Times New Roman" w:hAnsi="Times New Roman" w:cs="Times New Roman"/>
-          <w:lang w:val="vi-VN"/>
-        </w:rPr>
-      </w:pPr>
-      <w:r>
-        <w:rPr>
-          <w:rFonts w:ascii="Times New Roman" w:hAnsi="Times New Roman" w:cs="Times New Roman"/>
-          <w:lang w:val="vi-VN"/>
-        </w:rPr>
-        <w:t>D1: Thông tin về đơn hàng: mã sku sản phẩm, số lượng sản phẩm, đơn giá, mã khách hàng, địa chỉ khách hàng</w:t>
+        <w:jc w:val="center"/>
+        <w:rPr>
+          <w:rFonts w:ascii="Times New Roman" w:hAnsi="Times New Roman" w:cs="Times New Roman"/>
+          <w:lang w:val="vi-VN"/>
+        </w:rPr>
+      </w:pPr>
+    </w:p>
+    <w:p>
+      <w:pPr>
+        <w:tabs>
+          <w:tab w:val="left" w:pos="631"/>
+        </w:tabs>
+        <w:rPr>
+          <w:rFonts w:ascii="Times New Roman" w:hAnsi="Times New Roman" w:cs="Times New Roman"/>
+          <w:lang w:val="vi-VN"/>
+        </w:rPr>
+      </w:pPr>
+    </w:p>
+    <w:p>
+      <w:pPr>
+        <w:tabs>
+          <w:tab w:val="left" w:pos="631"/>
+        </w:tabs>
+        <w:rPr>
+          <w:rFonts w:ascii="Times New Roman" w:hAnsi="Times New Roman" w:cs="Times New Roman"/>
+          <w:lang w:val="vi-VN"/>
+        </w:rPr>
+      </w:pPr>
+      <w:r>
+        <w:rPr>
+          <w:rFonts w:ascii="Times New Roman" w:hAnsi="Times New Roman" w:cs="Times New Roman"/>
+          <w:lang w:val="vi-VN"/>
+        </w:rPr>
+        <w:t xml:space="preserve">Sơ đồ tổng quát cho </w:t>
+      </w:r>
+      <w:r>
+        <w:rPr>
+          <w:rFonts w:ascii="Times New Roman" w:hAnsi="Times New Roman" w:cs="Times New Roman"/>
+          <w:lang w:val="vi-VN"/>
+        </w:rPr>
+        <w:t>chứ năng</w:t>
+      </w:r>
+      <w:r>
+        <w:rPr>
+          <w:rFonts w:ascii="Times New Roman" w:hAnsi="Times New Roman" w:cs="Times New Roman"/>
+          <w:lang w:val="vi-VN"/>
+        </w:rPr>
+        <w:t xml:space="preserve"> In hoá đơn</w:t>
+      </w:r>
+    </w:p>
+    <w:p>
+      <w:pPr>
+        <w:tabs>
+          <w:tab w:val="left" w:pos="631"/>
+        </w:tabs>
+        <w:rPr>
+          <w:rFonts w:ascii="Times New Roman" w:hAnsi="Times New Roman" w:cs="Times New Roman"/>
+          <w:lang w:val="vi-VN"/>
+        </w:rPr>
+      </w:pPr>
+      <w:r>
+        <w:rPr>
+          <w:rFonts w:ascii="Times New Roman" w:hAnsi="Times New Roman" w:cs="Times New Roman"/>
+          <w:lang w:val="vi-VN"/>
+        </w:rPr>
+        <w:t>D1: Thông tin về đơn hàng: mã</w:t>
+      </w:r>
+      <w:r>
+        <w:rPr>
+          <w:rFonts w:ascii="Times New Roman" w:hAnsi="Times New Roman" w:cs="Times New Roman"/>
+          <w:lang w:val="vi-VN"/>
+        </w:rPr>
+        <w:t xml:space="preserve"> đơn hàng</w:t>
       </w:r>
     </w:p>
     <w:p>
@@ -157,7 +180,14 @@
           <w:rFonts w:ascii="Times New Roman" w:hAnsi="Times New Roman" w:cs="Times New Roman"/>
           <w:lang w:val="vi-VN"/>
         </w:rPr>
-        <w:t>Thông tin về sản phẩm: mã sku sản phẩm, số lượng hàng tồn, đơn giá, màu sắc, kích thước</w:t>
+        <w:t xml:space="preserve">Thông tin </w:t>
+      </w:r>
+      <w:r>
+        <w:rPr>
+          <w:rFonts w:ascii="Times New Roman" w:hAnsi="Times New Roman" w:cs="Times New Roman"/>
+          <w:lang w:val="vi-VN"/>
+        </w:rPr>
+        <w:t>về đơn hàng: mã đơn hàng, mã khách hàng, chiết khấu, tổng cộng</w:t>
       </w:r>
     </w:p>
     <w:p>
@@ -180,21 +210,7 @@
           <w:rFonts w:ascii="Times New Roman" w:hAnsi="Times New Roman" w:cs="Times New Roman"/>
           <w:lang w:val="vi-VN"/>
         </w:rPr>
-        <w:t xml:space="preserve">Thông tin về </w:t>
-      </w:r>
-      <w:r>
-        <w:rPr>
-          <w:rFonts w:ascii="Times New Roman" w:hAnsi="Times New Roman" w:cs="Times New Roman"/>
-          <w:lang w:val="vi-VN"/>
-        </w:rPr>
-        <w:t>khách hàng</w:t>
-      </w:r>
-      <w:r>
-        <w:rPr>
-          <w:rFonts w:ascii="Times New Roman" w:hAnsi="Times New Roman" w:cs="Times New Roman"/>
-          <w:lang w:val="vi-VN"/>
-        </w:rPr>
-        <w:t>: mã khách hàng, họ tên, số điện thoại, địa chị, ngày sinh</w:t>
+        <w:t>Thông tin về chi tiết đơn hàng: mã sku sản phẩm, số lượng, đơn giá</w:t>
       </w:r>
     </w:p>
     <w:p>
@@ -258,19 +274,363 @@
           <w:rFonts w:ascii="Times New Roman" w:hAnsi="Times New Roman" w:cs="Times New Roman"/>
           <w:lang w:val="vi-VN"/>
         </w:rPr>
-        <w:t>Thông báo thanh toán đơn hàng thành công/ thất bại</w:t>
-      </w:r>
-    </w:p>
-    <w:p>
-      <w:pPr>
-        <w:tabs>
-          <w:tab w:val="left" w:pos="631"/>
-        </w:tabs>
-        <w:rPr>
-          <w:rFonts w:ascii="Times New Roman" w:hAnsi="Times New Roman" w:cs="Times New Roman"/>
-          <w:lang w:val="vi-VN"/>
-        </w:rPr>
-      </w:pPr>
+        <w:t xml:space="preserve">Thông báo </w:t>
+      </w:r>
+      <w:r>
+        <w:rPr>
+          <w:rFonts w:ascii="Times New Roman" w:hAnsi="Times New Roman" w:cs="Times New Roman"/>
+          <w:lang w:val="vi-VN"/>
+        </w:rPr>
+        <w:t>in hoá đơn</w:t>
+      </w:r>
+      <w:r>
+        <w:rPr>
+          <w:rFonts w:ascii="Times New Roman" w:hAnsi="Times New Roman" w:cs="Times New Roman"/>
+          <w:lang w:val="vi-VN"/>
+        </w:rPr>
+        <w:t xml:space="preserve"> thành công/ thất bại</w:t>
+      </w:r>
+    </w:p>
+    <w:p>
+      <w:pPr>
+        <w:tabs>
+          <w:tab w:val="left" w:pos="631"/>
+        </w:tabs>
+        <w:rPr>
+          <w:rFonts w:ascii="Times New Roman" w:hAnsi="Times New Roman" w:cs="Times New Roman"/>
+          <w:lang w:val="vi-VN"/>
+        </w:rPr>
+      </w:pPr>
+      <w:r>
+        <w:rPr>
+          <w:rFonts w:ascii="Times New Roman" w:hAnsi="Times New Roman" w:cs="Times New Roman"/>
+          <w:lang w:val="vi-VN"/>
+        </w:rPr>
+        <w:t>D3: không có</w:t>
+      </w:r>
+    </w:p>
+    <w:p>
+      <w:pPr>
+        <w:tabs>
+          <w:tab w:val="left" w:pos="631"/>
+        </w:tabs>
+        <w:rPr>
+          <w:rFonts w:ascii="Times New Roman" w:hAnsi="Times New Roman" w:cs="Times New Roman"/>
+          <w:lang w:val="vi-VN"/>
+        </w:rPr>
+      </w:pPr>
+      <w:r>
+        <w:rPr>
+          <w:rFonts w:ascii="Times New Roman" w:hAnsi="Times New Roman" w:cs="Times New Roman"/>
+          <w:lang w:val="vi-VN"/>
+        </w:rPr>
+        <w:t>D4:</w:t>
+      </w:r>
+      <w:r>
+        <w:rPr>
+          <w:rFonts w:ascii="Times New Roman" w:hAnsi="Times New Roman" w:cs="Times New Roman"/>
+          <w:lang w:val="vi-VN"/>
+        </w:rPr>
+        <w:t xml:space="preserve"> </w:t>
+      </w:r>
+      <w:r>
+        <w:rPr>
+          <w:rFonts w:ascii="Times New Roman" w:hAnsi="Times New Roman" w:cs="Times New Roman"/>
+          <w:lang w:val="vi-VN"/>
+        </w:rPr>
+        <w:t>không có</w:t>
+      </w:r>
+    </w:p>
+    <w:p>
+      <w:pPr>
+        <w:tabs>
+          <w:tab w:val="left" w:pos="631"/>
+        </w:tabs>
+        <w:rPr>
+          <w:rFonts w:ascii="Times New Roman" w:hAnsi="Times New Roman" w:cs="Times New Roman"/>
+          <w:lang w:val="vi-VN"/>
+        </w:rPr>
+      </w:pPr>
+      <w:r>
+        <w:rPr>
+          <w:rFonts w:ascii="Times New Roman" w:hAnsi="Times New Roman" w:cs="Times New Roman"/>
+          <w:lang w:val="vi-VN"/>
+        </w:rPr>
+        <w:t>D6: Thông tin hoá đơn</w:t>
+      </w:r>
+      <w:r>
+        <w:rPr>
+          <w:rFonts w:ascii="Times New Roman" w:hAnsi="Times New Roman" w:cs="Times New Roman"/>
+          <w:lang w:val="vi-VN"/>
+        </w:rPr>
+        <w:t xml:space="preserve"> (pdf)</w:t>
+      </w:r>
+    </w:p>
+    <w:p>
+      <w:pPr>
+        <w:tabs>
+          <w:tab w:val="left" w:pos="631"/>
+        </w:tabs>
+        <w:rPr>
+          <w:rFonts w:ascii="Times New Roman" w:hAnsi="Times New Roman" w:cs="Times New Roman"/>
+          <w:lang w:val="vi-VN"/>
+        </w:rPr>
+      </w:pPr>
+    </w:p>
+    <w:p>
+      <w:pPr>
+        <w:tabs>
+          <w:tab w:val="left" w:pos="631"/>
+        </w:tabs>
+        <w:rPr>
+          <w:rFonts w:ascii="Times New Roman" w:hAnsi="Times New Roman" w:cs="Times New Roman"/>
+          <w:lang w:val="vi-VN"/>
+        </w:rPr>
+      </w:pPr>
+      <w:r>
+        <w:rPr>
+          <w:rFonts w:ascii="Times New Roman" w:hAnsi="Times New Roman" w:cs="Times New Roman"/>
+          <w:lang w:val="vi-VN"/>
+        </w:rPr>
+        <w:br w:type="column"/>
+      </w:r>
+    </w:p>
+    <w:p>
+      <w:pPr>
+        <w:tabs>
+          <w:tab w:val="left" w:pos="631"/>
+        </w:tabs>
+        <w:rPr>
+          <w:rFonts w:ascii="Times New Roman" w:hAnsi="Times New Roman" w:cs="Times New Roman"/>
+          <w:lang w:val="vi-VN"/>
+        </w:rPr>
+      </w:pPr>
+    </w:p>
+    <w:p>
+      <w:pPr>
+        <w:tabs>
+          <w:tab w:val="left" w:pos="631"/>
+        </w:tabs>
+        <w:jc w:val="center"/>
+        <w:rPr>
+          <w:rFonts w:ascii="Times New Roman" w:hAnsi="Times New Roman" w:cs="Times New Roman"/>
+          <w:lang w:val="vi-VN"/>
+        </w:rPr>
+      </w:pPr>
+      <w:r>
+        <w:rPr>
+          <w:rFonts w:ascii="Times New Roman" w:hAnsi="Times New Roman" w:cs="Times New Roman"/>
+          <w:noProof/>
+          <w:lang w:val="vi-VN"/>
+        </w:rPr>
+        <w:drawing>
+          <wp:inline distT="0" distB="0" distL="0" distR="0" wp14:anchorId="6AB4357E" wp14:editId="676240F8">
+            <wp:extent cx="3048000" cy="2108200"/>
+            <wp:effectExtent l="0" t="0" r="0" b="0"/>
+            <wp:docPr id="3" name="Picture 3" descr="Diagram&#10;&#10;Description automatically generated"/>
+            <wp:cNvGraphicFramePr>
+              <a:graphicFrameLocks xmlns:a="http://schemas.openxmlformats.org/drawingml/2006/main" noChangeAspect="1"/>
+            </wp:cNvGraphicFramePr>
+            <a:graphic xmlns:a="http://schemas.openxmlformats.org/drawingml/2006/main">
+              <a:graphicData uri="http://schemas.openxmlformats.org/drawingml/2006/picture">
+                <pic:pic xmlns:pic="http://schemas.openxmlformats.org/drawingml/2006/picture">
+                  <pic:nvPicPr>
+                    <pic:cNvPr id="3" name="Picture 3" descr="Diagram&#10;&#10;Description automatically generated"/>
+                    <pic:cNvPicPr/>
+                  </pic:nvPicPr>
+                  <pic:blipFill>
+                    <a:blip r:embed="rId8">
+                      <a:extLst>
+                        <a:ext uri="{28A0092B-C50C-407E-A947-70E740481C1C}">
+                          <a14:useLocalDpi xmlns:a14="http://schemas.microsoft.com/office/drawing/2010/main" val="0"/>
+                        </a:ext>
+                      </a:extLst>
+                    </a:blip>
+                    <a:stretch>
+                      <a:fillRect/>
+                    </a:stretch>
+                  </pic:blipFill>
+                  <pic:spPr>
+                    <a:xfrm>
+                      <a:off x="0" y="0"/>
+                      <a:ext cx="3048000" cy="2108200"/>
+                    </a:xfrm>
+                    <a:prstGeom prst="rect">
+                      <a:avLst/>
+                    </a:prstGeom>
+                  </pic:spPr>
+                </pic:pic>
+              </a:graphicData>
+            </a:graphic>
+          </wp:inline>
+        </w:drawing>
+      </w:r>
+    </w:p>
+    <w:p>
+      <w:pPr>
+        <w:tabs>
+          <w:tab w:val="left" w:pos="631"/>
+        </w:tabs>
+        <w:rPr>
+          <w:rFonts w:ascii="Times New Roman" w:hAnsi="Times New Roman" w:cs="Times New Roman"/>
+          <w:lang w:val="vi-VN"/>
+        </w:rPr>
+      </w:pPr>
+    </w:p>
+    <w:p>
+      <w:pPr>
+        <w:tabs>
+          <w:tab w:val="left" w:pos="631"/>
+        </w:tabs>
+        <w:rPr>
+          <w:rFonts w:ascii="Times New Roman" w:hAnsi="Times New Roman" w:cs="Times New Roman"/>
+          <w:lang w:val="vi-VN"/>
+        </w:rPr>
+      </w:pPr>
+      <w:r>
+        <w:rPr>
+          <w:rFonts w:ascii="Times New Roman" w:hAnsi="Times New Roman" w:cs="Times New Roman"/>
+          <w:lang w:val="vi-VN"/>
+        </w:rPr>
+        <w:t>Sơ đồ tổng quát cho chức năng Lập đơn hàng</w:t>
+      </w:r>
+    </w:p>
+    <w:p>
+      <w:pPr>
+        <w:tabs>
+          <w:tab w:val="left" w:pos="631"/>
+        </w:tabs>
+        <w:rPr>
+          <w:rFonts w:ascii="Times New Roman" w:hAnsi="Times New Roman" w:cs="Times New Roman"/>
+          <w:lang w:val="vi-VN"/>
+        </w:rPr>
+      </w:pPr>
+      <w:r>
+        <w:rPr>
+          <w:rFonts w:ascii="Times New Roman" w:hAnsi="Times New Roman" w:cs="Times New Roman"/>
+          <w:lang w:val="vi-VN"/>
+        </w:rPr>
+        <w:t>D1: Thông tin về đơn hàng: mã sku sản phẩm, số lượng sản phẩm, đơn giá, mã khách hàng, địa chỉ khách hàng</w:t>
+      </w:r>
+    </w:p>
+    <w:p>
+      <w:pPr>
+        <w:tabs>
+          <w:tab w:val="left" w:pos="631"/>
+        </w:tabs>
+        <w:rPr>
+          <w:rFonts w:ascii="Times New Roman" w:hAnsi="Times New Roman" w:cs="Times New Roman"/>
+          <w:lang w:val="vi-VN"/>
+        </w:rPr>
+      </w:pPr>
+      <w:r>
+        <w:rPr>
+          <w:rFonts w:ascii="Times New Roman" w:hAnsi="Times New Roman" w:cs="Times New Roman"/>
+          <w:lang w:val="vi-VN"/>
+        </w:rPr>
+        <w:t xml:space="preserve">D5: </w:t>
+      </w:r>
+    </w:p>
+    <w:p>
+      <w:pPr>
+        <w:pStyle w:val="ListParagraph"/>
+        <w:numPr>
+          <w:ilvl w:val="0"/>
+          <w:numId w:val="1"/>
+        </w:numPr>
+        <w:tabs>
+          <w:tab w:val="left" w:pos="631"/>
+        </w:tabs>
+        <w:rPr>
+          <w:rFonts w:ascii="Times New Roman" w:hAnsi="Times New Roman" w:cs="Times New Roman"/>
+          <w:lang w:val="vi-VN"/>
+        </w:rPr>
+      </w:pPr>
+      <w:r>
+        <w:rPr>
+          <w:rFonts w:ascii="Times New Roman" w:hAnsi="Times New Roman" w:cs="Times New Roman"/>
+          <w:lang w:val="vi-VN"/>
+        </w:rPr>
+        <w:t>Thông tin về sản phẩm: mã sku sản phẩm, số lượng hàng tồn, đơn giá, màu sắc, kích thước</w:t>
+      </w:r>
+    </w:p>
+    <w:p>
+      <w:pPr>
+        <w:pStyle w:val="ListParagraph"/>
+        <w:numPr>
+          <w:ilvl w:val="0"/>
+          <w:numId w:val="1"/>
+        </w:numPr>
+        <w:tabs>
+          <w:tab w:val="left" w:pos="631"/>
+        </w:tabs>
+        <w:rPr>
+          <w:rFonts w:ascii="Times New Roman" w:hAnsi="Times New Roman" w:cs="Times New Roman"/>
+          <w:lang w:val="vi-VN"/>
+        </w:rPr>
+      </w:pPr>
+      <w:r>
+        <w:rPr>
+          <w:rFonts w:ascii="Times New Roman" w:hAnsi="Times New Roman" w:cs="Times New Roman"/>
+          <w:lang w:val="vi-VN"/>
+        </w:rPr>
+        <w:t xml:space="preserve">Thông tin về </w:t>
+      </w:r>
+      <w:r>
+        <w:rPr>
+          <w:rFonts w:ascii="Times New Roman" w:hAnsi="Times New Roman" w:cs="Times New Roman"/>
+          <w:lang w:val="vi-VN"/>
+        </w:rPr>
+        <w:t>khách hàng</w:t>
+      </w:r>
+      <w:r>
+        <w:rPr>
+          <w:rFonts w:ascii="Times New Roman" w:hAnsi="Times New Roman" w:cs="Times New Roman"/>
+          <w:lang w:val="vi-VN"/>
+        </w:rPr>
+        <w:t>: mã khách hàng, họ tên, số điện thoại, địa chị, ngày sinh</w:t>
+      </w:r>
+    </w:p>
+    <w:p>
+      <w:pPr>
+        <w:tabs>
+          <w:tab w:val="left" w:pos="631"/>
+        </w:tabs>
+        <w:rPr>
+          <w:rFonts w:ascii="Times New Roman" w:hAnsi="Times New Roman" w:cs="Times New Roman"/>
+          <w:lang w:val="vi-VN"/>
+        </w:rPr>
+      </w:pPr>
+      <w:r>
+        <w:rPr>
+          <w:rFonts w:ascii="Times New Roman" w:hAnsi="Times New Roman" w:cs="Times New Roman"/>
+          <w:lang w:val="vi-VN"/>
+        </w:rPr>
+        <w:t xml:space="preserve">D2: </w:t>
+      </w:r>
+    </w:p>
+    <w:p>
+      <w:pPr>
+        <w:pStyle w:val="ListParagraph"/>
+        <w:numPr>
+          <w:ilvl w:val="0"/>
+          <w:numId w:val="4"/>
+        </w:numPr>
+        <w:tabs>
+          <w:tab w:val="left" w:pos="631"/>
+        </w:tabs>
+        <w:rPr>
+          <w:rFonts w:ascii="Times New Roman" w:hAnsi="Times New Roman" w:cs="Times New Roman"/>
+          <w:lang w:val="vi-VN"/>
+        </w:rPr>
+      </w:pPr>
+      <w:r>
+        <w:rPr>
+          <w:rFonts w:ascii="Times New Roman" w:hAnsi="Times New Roman" w:cs="Times New Roman"/>
+          <w:lang w:val="vi-VN"/>
+        </w:rPr>
+        <w:t>D5</w:t>
+      </w:r>
     </w:p>
     <w:p>
       <w:pPr>
@@ -346,15 +706,371 @@
           <w:rFonts w:ascii="Times New Roman" w:hAnsi="Times New Roman" w:cs="Times New Roman"/>
           <w:lang w:val="vi-VN"/>
         </w:rPr>
-        <w:t>D6: Thông tin hoá đơn</w:t>
-      </w:r>
-      <w:r>
-        <w:rPr>
-          <w:rFonts w:ascii="Times New Roman" w:hAnsi="Times New Roman" w:cs="Times New Roman"/>
-          <w:lang w:val="vi-VN"/>
-        </w:rPr>
-        <w:t xml:space="preserve"> (pdf)</w:t>
-      </w:r>
+        <w:t xml:space="preserve">D6: </w:t>
+      </w:r>
+      <w:r>
+        <w:rPr>
+          <w:rFonts w:ascii="Times New Roman" w:hAnsi="Times New Roman" w:cs="Times New Roman"/>
+          <w:lang w:val="vi-VN"/>
+        </w:rPr>
+        <w:t>không có</w:t>
+      </w:r>
+    </w:p>
+    <w:p>
+      <w:pPr>
+        <w:tabs>
+          <w:tab w:val="left" w:pos="631"/>
+        </w:tabs>
+        <w:jc w:val="center"/>
+        <w:rPr>
+          <w:rFonts w:ascii="Times New Roman" w:hAnsi="Times New Roman" w:cs="Times New Roman"/>
+          <w:lang w:val="vi-VN"/>
+        </w:rPr>
+      </w:pPr>
+      <w:r>
+        <w:rPr>
+          <w:rFonts w:ascii="Times New Roman" w:hAnsi="Times New Roman" w:cs="Times New Roman"/>
+          <w:lang w:val="vi-VN"/>
+        </w:rPr>
+        <w:br w:type="column"/>
+      </w:r>
+      <w:r>
+        <w:rPr>
+          <w:rFonts w:ascii="Times New Roman" w:hAnsi="Times New Roman" w:cs="Times New Roman"/>
+          <w:noProof/>
+          <w:lang w:val="vi-VN"/>
+        </w:rPr>
+        <w:lastRenderedPageBreak/>
+        <w:drawing>
+          <wp:inline distT="0" distB="0" distL="0" distR="0" wp14:anchorId="63A8B018" wp14:editId="4386221C">
+            <wp:extent cx="3060700" cy="2108200"/>
+            <wp:effectExtent l="0" t="0" r="0" b="0"/>
+            <wp:docPr id="9" name="Picture 9" descr="Diagram&#10;&#10;Description automatically generated"/>
+            <wp:cNvGraphicFramePr>
+              <a:graphicFrameLocks xmlns:a="http://schemas.openxmlformats.org/drawingml/2006/main" noChangeAspect="1"/>
+            </wp:cNvGraphicFramePr>
+            <a:graphic xmlns:a="http://schemas.openxmlformats.org/drawingml/2006/main">
+              <a:graphicData uri="http://schemas.openxmlformats.org/drawingml/2006/picture">
+                <pic:pic xmlns:pic="http://schemas.openxmlformats.org/drawingml/2006/picture">
+                  <pic:nvPicPr>
+                    <pic:cNvPr id="9" name="Picture 9" descr="Diagram&#10;&#10;Description automatically generated"/>
+                    <pic:cNvPicPr/>
+                  </pic:nvPicPr>
+                  <pic:blipFill>
+                    <a:blip r:embed="rId9">
+                      <a:extLst>
+                        <a:ext uri="{28A0092B-C50C-407E-A947-70E740481C1C}">
+                          <a14:useLocalDpi xmlns:a14="http://schemas.microsoft.com/office/drawing/2010/main" val="0"/>
+                        </a:ext>
+                      </a:extLst>
+                    </a:blip>
+                    <a:stretch>
+                      <a:fillRect/>
+                    </a:stretch>
+                  </pic:blipFill>
+                  <pic:spPr>
+                    <a:xfrm>
+                      <a:off x="0" y="0"/>
+                      <a:ext cx="3060700" cy="2108200"/>
+                    </a:xfrm>
+                    <a:prstGeom prst="rect">
+                      <a:avLst/>
+                    </a:prstGeom>
+                  </pic:spPr>
+                </pic:pic>
+              </a:graphicData>
+            </a:graphic>
+          </wp:inline>
+        </w:drawing>
+      </w:r>
+    </w:p>
+    <w:p>
+      <w:pPr>
+        <w:tabs>
+          <w:tab w:val="left" w:pos="631"/>
+        </w:tabs>
+        <w:rPr>
+          <w:rFonts w:ascii="Times New Roman" w:hAnsi="Times New Roman" w:cs="Times New Roman"/>
+          <w:lang w:val="vi-VN"/>
+        </w:rPr>
+      </w:pPr>
+    </w:p>
+    <w:p>
+      <w:pPr>
+        <w:tabs>
+          <w:tab w:val="left" w:pos="631"/>
+        </w:tabs>
+        <w:rPr>
+          <w:rFonts w:ascii="Times New Roman" w:hAnsi="Times New Roman" w:cs="Times New Roman"/>
+          <w:lang w:val="vi-VN"/>
+        </w:rPr>
+      </w:pPr>
+      <w:r>
+        <w:rPr>
+          <w:rFonts w:ascii="Times New Roman" w:hAnsi="Times New Roman" w:cs="Times New Roman"/>
+          <w:lang w:val="vi-VN"/>
+        </w:rPr>
+        <w:t xml:space="preserve">Sơ đồ tổng quát cho chức năng </w:t>
+      </w:r>
+      <w:r>
+        <w:rPr>
+          <w:rFonts w:ascii="Times New Roman" w:hAnsi="Times New Roman" w:cs="Times New Roman"/>
+          <w:lang w:val="vi-VN"/>
+        </w:rPr>
+        <w:t xml:space="preserve">Hiển thị danh sách </w:t>
+      </w:r>
+      <w:r>
+        <w:rPr>
+          <w:rFonts w:ascii="Times New Roman" w:hAnsi="Times New Roman" w:cs="Times New Roman"/>
+          <w:lang w:val="vi-VN"/>
+        </w:rPr>
+        <w:t>đơn hàng</w:t>
+      </w:r>
+    </w:p>
+    <w:p>
+      <w:pPr>
+        <w:tabs>
+          <w:tab w:val="left" w:pos="631"/>
+        </w:tabs>
+        <w:rPr>
+          <w:rFonts w:ascii="Times New Roman" w:hAnsi="Times New Roman" w:cs="Times New Roman"/>
+          <w:lang w:val="vi-VN"/>
+        </w:rPr>
+      </w:pPr>
+      <w:r>
+        <w:rPr>
+          <w:rFonts w:ascii="Times New Roman" w:hAnsi="Times New Roman" w:cs="Times New Roman"/>
+          <w:lang w:val="vi-VN"/>
+        </w:rPr>
+        <w:t xml:space="preserve">D1: </w:t>
+      </w:r>
+      <w:r>
+        <w:rPr>
+          <w:rFonts w:ascii="Times New Roman" w:hAnsi="Times New Roman" w:cs="Times New Roman"/>
+          <w:lang w:val="vi-VN"/>
+        </w:rPr>
+        <w:t>Yêu cầu hiển thị danh sách đơn hàng</w:t>
+      </w:r>
+    </w:p>
+    <w:p>
+      <w:pPr>
+        <w:tabs>
+          <w:tab w:val="left" w:pos="631"/>
+        </w:tabs>
+        <w:rPr>
+          <w:rFonts w:ascii="Times New Roman" w:hAnsi="Times New Roman" w:cs="Times New Roman"/>
+          <w:lang w:val="vi-VN"/>
+        </w:rPr>
+      </w:pPr>
+      <w:r>
+        <w:rPr>
+          <w:rFonts w:ascii="Times New Roman" w:hAnsi="Times New Roman" w:cs="Times New Roman"/>
+          <w:lang w:val="vi-VN"/>
+        </w:rPr>
+        <w:t xml:space="preserve">D5: </w:t>
+      </w:r>
+      <w:r>
+        <w:rPr>
+          <w:rFonts w:ascii="Times New Roman" w:hAnsi="Times New Roman" w:cs="Times New Roman"/>
+          <w:lang w:val="vi-VN"/>
+        </w:rPr>
+        <w:t>Danh sách các đơn hàng gồm</w:t>
+      </w:r>
+    </w:p>
+    <w:p>
+      <w:pPr>
+        <w:pStyle w:val="ListParagraph"/>
+        <w:numPr>
+          <w:ilvl w:val="0"/>
+          <w:numId w:val="1"/>
+        </w:numPr>
+        <w:tabs>
+          <w:tab w:val="left" w:pos="631"/>
+        </w:tabs>
+        <w:rPr>
+          <w:rFonts w:ascii="Times New Roman" w:hAnsi="Times New Roman" w:cs="Times New Roman"/>
+          <w:lang w:val="vi-VN"/>
+        </w:rPr>
+      </w:pPr>
+      <w:r>
+        <w:rPr>
+          <w:rFonts w:ascii="Times New Roman" w:hAnsi="Times New Roman" w:cs="Times New Roman"/>
+          <w:lang w:val="vi-VN"/>
+        </w:rPr>
+        <w:t>Thông tin về sản phẩm: mã sku sản phẩm, số lượng</w:t>
+      </w:r>
+      <w:r>
+        <w:rPr>
+          <w:rFonts w:ascii="Times New Roman" w:hAnsi="Times New Roman" w:cs="Times New Roman"/>
+          <w:lang w:val="vi-VN"/>
+        </w:rPr>
+        <w:t xml:space="preserve">, </w:t>
+      </w:r>
+      <w:r>
+        <w:rPr>
+          <w:rFonts w:ascii="Times New Roman" w:hAnsi="Times New Roman" w:cs="Times New Roman"/>
+          <w:lang w:val="vi-VN"/>
+        </w:rPr>
+        <w:t>đơn giá</w:t>
+      </w:r>
+    </w:p>
+    <w:p>
+      <w:pPr>
+        <w:pStyle w:val="ListParagraph"/>
+        <w:numPr>
+          <w:ilvl w:val="0"/>
+          <w:numId w:val="1"/>
+        </w:numPr>
+        <w:tabs>
+          <w:tab w:val="left" w:pos="631"/>
+        </w:tabs>
+        <w:rPr>
+          <w:rFonts w:ascii="Times New Roman" w:hAnsi="Times New Roman" w:cs="Times New Roman"/>
+          <w:lang w:val="vi-VN"/>
+        </w:rPr>
+      </w:pPr>
+      <w:r>
+        <w:rPr>
+          <w:rFonts w:ascii="Times New Roman" w:hAnsi="Times New Roman" w:cs="Times New Roman"/>
+          <w:lang w:val="vi-VN"/>
+        </w:rPr>
+        <w:t xml:space="preserve">Thông tin về </w:t>
+      </w:r>
+      <w:r>
+        <w:rPr>
+          <w:rFonts w:ascii="Times New Roman" w:hAnsi="Times New Roman" w:cs="Times New Roman"/>
+          <w:lang w:val="vi-VN"/>
+        </w:rPr>
+        <w:t>khách hàng</w:t>
+      </w:r>
+      <w:r>
+        <w:rPr>
+          <w:rFonts w:ascii="Times New Roman" w:hAnsi="Times New Roman" w:cs="Times New Roman"/>
+          <w:lang w:val="vi-VN"/>
+        </w:rPr>
+        <w:t>: mã khách hàn</w:t>
+      </w:r>
+      <w:r>
+        <w:rPr>
+          <w:rFonts w:ascii="Times New Roman" w:hAnsi="Times New Roman" w:cs="Times New Roman"/>
+          <w:lang w:val="vi-VN"/>
+        </w:rPr>
+        <w:t>g</w:t>
+      </w:r>
+    </w:p>
+    <w:p>
+      <w:pPr>
+        <w:tabs>
+          <w:tab w:val="left" w:pos="631"/>
+        </w:tabs>
+        <w:rPr>
+          <w:rFonts w:ascii="Times New Roman" w:hAnsi="Times New Roman" w:cs="Times New Roman"/>
+          <w:lang w:val="vi-VN"/>
+        </w:rPr>
+      </w:pPr>
+      <w:r>
+        <w:rPr>
+          <w:rFonts w:ascii="Times New Roman" w:hAnsi="Times New Roman" w:cs="Times New Roman"/>
+          <w:lang w:val="vi-VN"/>
+        </w:rPr>
+        <w:t xml:space="preserve">D2: </w:t>
+      </w:r>
+    </w:p>
+    <w:p>
+      <w:pPr>
+        <w:pStyle w:val="ListParagraph"/>
+        <w:numPr>
+          <w:ilvl w:val="0"/>
+          <w:numId w:val="4"/>
+        </w:numPr>
+        <w:tabs>
+          <w:tab w:val="left" w:pos="631"/>
+        </w:tabs>
+        <w:rPr>
+          <w:rFonts w:ascii="Times New Roman" w:hAnsi="Times New Roman" w:cs="Times New Roman"/>
+          <w:lang w:val="vi-VN"/>
+        </w:rPr>
+      </w:pPr>
+      <w:r>
+        <w:rPr>
+          <w:rFonts w:ascii="Times New Roman" w:hAnsi="Times New Roman" w:cs="Times New Roman"/>
+          <w:lang w:val="vi-VN"/>
+        </w:rPr>
+        <w:t>D5</w:t>
+      </w:r>
+    </w:p>
+    <w:p>
+      <w:pPr>
+        <w:tabs>
+          <w:tab w:val="left" w:pos="631"/>
+        </w:tabs>
+        <w:rPr>
+          <w:rFonts w:ascii="Times New Roman" w:hAnsi="Times New Roman" w:cs="Times New Roman"/>
+          <w:lang w:val="vi-VN"/>
+        </w:rPr>
+      </w:pPr>
+      <w:r>
+        <w:rPr>
+          <w:rFonts w:ascii="Times New Roman" w:hAnsi="Times New Roman" w:cs="Times New Roman"/>
+          <w:lang w:val="vi-VN"/>
+        </w:rPr>
+        <w:t>D3: không có</w:t>
+      </w:r>
+    </w:p>
+    <w:p>
+      <w:pPr>
+        <w:tabs>
+          <w:tab w:val="left" w:pos="631"/>
+        </w:tabs>
+        <w:rPr>
+          <w:rFonts w:ascii="Times New Roman" w:hAnsi="Times New Roman" w:cs="Times New Roman"/>
+          <w:lang w:val="vi-VN"/>
+        </w:rPr>
+      </w:pPr>
+      <w:r>
+        <w:rPr>
+          <w:rFonts w:ascii="Times New Roman" w:hAnsi="Times New Roman" w:cs="Times New Roman"/>
+          <w:lang w:val="vi-VN"/>
+        </w:rPr>
+        <w:t xml:space="preserve">D4: </w:t>
+      </w:r>
+      <w:r>
+        <w:rPr>
+          <w:rFonts w:ascii="Times New Roman" w:hAnsi="Times New Roman" w:cs="Times New Roman"/>
+          <w:lang w:val="vi-VN"/>
+        </w:rPr>
+        <w:t>không có</w:t>
+      </w:r>
+    </w:p>
+    <w:p>
+      <w:pPr>
+        <w:tabs>
+          <w:tab w:val="left" w:pos="631"/>
+        </w:tabs>
+        <w:rPr>
+          <w:rFonts w:ascii="Times New Roman" w:hAnsi="Times New Roman" w:cs="Times New Roman"/>
+          <w:lang w:val="vi-VN"/>
+        </w:rPr>
+      </w:pPr>
+      <w:r>
+        <w:rPr>
+          <w:rFonts w:ascii="Times New Roman" w:hAnsi="Times New Roman" w:cs="Times New Roman"/>
+          <w:lang w:val="vi-VN"/>
+        </w:rPr>
+        <w:t>D6: không có</w:t>
+      </w:r>
+    </w:p>
+    <w:p>
+      <w:pPr>
+        <w:tabs>
+          <w:tab w:val="left" w:pos="631"/>
+        </w:tabs>
+        <w:ind w:firstLine="720"/>
+        <w:rPr>
+          <w:rFonts w:ascii="Times New Roman" w:hAnsi="Times New Roman" w:cs="Times New Roman"/>
+          <w:lang w:val="vi-VN"/>
+        </w:rPr>
+      </w:pPr>
     </w:p>
     <w:sectPr>
       <w:pgSz w:w="12240" w:h="15840"/>

</xml_diff>